<commit_message>
➰ Erik Satie - Gymnopédie Ⅰ: Sheet Music Simplified: PDF, docx.
</commit_message>
<xml_diff>
--- a/satie-gymnopedie-1/sheet-music-simplified/satie-gymnopedie-1-sheet-music-simplified.docx
+++ b/satie-gymnopedie-1/sheet-music-simplified/satie-gymnopedie-1-sheet-music-simplified.docx
@@ -127,8 +127,8 @@
           <w:noProof/>
         </w:rPr>
         <w:drawing>
-          <wp:inline distT="0" distB="0" distL="0" distR="0" wp14:anchorId="12BC977F" wp14:editId="680C3934">
-            <wp:extent cx="7189577" cy="9105538"/>
+          <wp:inline distT="0" distB="0" distL="0" distR="0" wp14:anchorId="12BC977F" wp14:editId="74DC11B5">
+            <wp:extent cx="7189576" cy="9105538"/>
             <wp:effectExtent l="0" t="0" r="0" b="635"/>
             <wp:docPr id="5" name="Picture 5"/>
             <wp:cNvGraphicFramePr>
@@ -152,7 +152,7 @@
                   <pic:spPr bwMode="auto">
                     <a:xfrm>
                       <a:off x="0" y="0"/>
-                      <a:ext cx="7189577" cy="9105538"/>
+                      <a:ext cx="7189576" cy="9105538"/>
                     </a:xfrm>
                     <a:prstGeom prst="rect">
                       <a:avLst/>

</xml_diff>

<commit_message>
🏛 Erik Satie - Gymnopédie Ⅰ: Sheet Music Simplified: Adjusted spacing.
</commit_message>
<xml_diff>
--- a/satie-gymnopedie-1/sheet-music-simplified/satie-gymnopedie-1-sheet-music-simplified.docx
+++ b/satie-gymnopedie-1/sheet-music-simplified/satie-gymnopedie-1-sheet-music-simplified.docx
@@ -10,6 +10,7 @@
           <w:b/>
           <w:bCs/>
           <w:noProof/>
+          <w:color w:val="FF0000"/>
           <w:sz w:val="32"/>
           <w:szCs w:val="32"/>
         </w:rPr>
@@ -117,6 +118,19 @@
         </w:rPr>
         <w:t>[ Draft ]</w:t>
       </w:r>
+    </w:p>
+    <w:p>
+      <w:pPr>
+        <w:ind w:left="-993"/>
+        <w:jc w:val="center"/>
+        <w:rPr>
+          <w:b/>
+          <w:bCs/>
+          <w:noProof/>
+          <w:sz w:val="18"/>
+          <w:szCs w:val="18"/>
+        </w:rPr>
+      </w:pPr>
     </w:p>
     <w:p>
       <w:pPr>
@@ -127,8 +141,8 @@
           <w:noProof/>
         </w:rPr>
         <w:drawing>
-          <wp:inline distT="0" distB="0" distL="0" distR="0" wp14:anchorId="12BC977F" wp14:editId="74DC11B5">
-            <wp:extent cx="7189576" cy="9105538"/>
+          <wp:inline distT="0" distB="0" distL="0" distR="0" wp14:anchorId="12BC977F" wp14:editId="2995439E">
+            <wp:extent cx="7189576" cy="9105537"/>
             <wp:effectExtent l="0" t="0" r="0" b="635"/>
             <wp:docPr id="5" name="Picture 5"/>
             <wp:cNvGraphicFramePr>
@@ -152,7 +166,7 @@
                   <pic:spPr bwMode="auto">
                     <a:xfrm>
                       <a:off x="0" y="0"/>
-                      <a:ext cx="7189576" cy="9105538"/>
+                      <a:ext cx="7189576" cy="9105537"/>
                     </a:xfrm>
                     <a:prstGeom prst="rect">
                       <a:avLst/>
@@ -171,7 +185,7 @@
     </w:p>
     <w:sectPr>
       <w:pgSz w:w="11906" w:h="16838" w:code="9"/>
-      <w:pgMar w:top="426" w:right="333" w:bottom="426" w:left="1440" w:header="708" w:footer="0" w:gutter="0"/>
+      <w:pgMar w:top="709" w:right="333" w:bottom="426" w:left="1440" w:header="708" w:footer="0" w:gutter="0"/>
       <w:cols w:space="708"/>
       <w:docGrid w:linePitch="360"/>
     </w:sectPr>

</xml_diff>

<commit_message>
↔ Erik Satie - Gymnopédie Ⅰ: Sheet Music Simplified: Made lines equal width. Corrected copy-paste errors (bits and pieces of notes lying around).
</commit_message>
<xml_diff>
--- a/satie-gymnopedie-1/sheet-music-simplified/satie-gymnopedie-1-sheet-music-simplified.docx
+++ b/satie-gymnopedie-1/sheet-music-simplified/satie-gymnopedie-1-sheet-music-simplified.docx
@@ -141,8 +141,8 @@
           <w:noProof/>
         </w:rPr>
         <w:drawing>
-          <wp:inline distT="0" distB="0" distL="0" distR="0" wp14:anchorId="12BC977F" wp14:editId="2995439E">
-            <wp:extent cx="7189576" cy="9105537"/>
+          <wp:inline distT="0" distB="0" distL="0" distR="0" wp14:anchorId="12BC977F" wp14:editId="1DE57311">
+            <wp:extent cx="7189575" cy="9105536"/>
             <wp:effectExtent l="0" t="0" r="0" b="635"/>
             <wp:docPr id="5" name="Picture 5"/>
             <wp:cNvGraphicFramePr>
@@ -166,7 +166,7 @@
                   <pic:spPr bwMode="auto">
                     <a:xfrm>
                       <a:off x="0" y="0"/>
-                      <a:ext cx="7189576" cy="9105537"/>
+                      <a:ext cx="7189575" cy="9105536"/>
                     </a:xfrm>
                     <a:prstGeom prst="rect">
                       <a:avLst/>

</xml_diff>

<commit_message>
🏁 Erik Satie - Gymnopédie Ⅰ: Sheet Music Simplified: Removing "Draft" annotation after checking the sheet music. The MuseScore version is still a draft though.
</commit_message>
<xml_diff>
--- a/satie-gymnopedie-1/sheet-music-simplified/satie-gymnopedie-1-sheet-music-simplified.docx
+++ b/satie-gymnopedie-1/sheet-music-simplified/satie-gymnopedie-1-sheet-music-simplified.docx
@@ -96,27 +96,6 @@
           <w:szCs w:val="32"/>
         </w:rPr>
         <w:t xml:space="preserve"> (Simplified)</w:t>
-      </w:r>
-      <w:r>
-        <w:rPr>
-          <w:b/>
-          <w:bCs/>
-          <w:noProof/>
-          <w:sz w:val="32"/>
-          <w:szCs w:val="32"/>
-        </w:rPr>
-        <w:t xml:space="preserve"> </w:t>
-      </w:r>
-      <w:r>
-        <w:rPr>
-          <w:b/>
-          <w:bCs/>
-          <w:noProof/>
-          <w:color w:val="FF0000"/>
-          <w:sz w:val="32"/>
-          <w:szCs w:val="32"/>
-        </w:rPr>
-        <w:t>[ Draft ]</w:t>
       </w:r>
     </w:p>
     <w:p>

</xml_diff>